<commit_message>
laporan paw kelompok 6
</commit_message>
<xml_diff>
--- a/Laporan PAW Kelompok 6/laporan projek paw I (kelompok 6).docx
+++ b/Laporan PAW Kelompok 6/laporan projek paw I (kelompok 6).docx
@@ -7569,13 +7569,7 @@
           <w:rPr>
             <w:lang w:val="it-IT"/>
           </w:rPr>
-          <w:t>Figm</w:t>
-        </w:r>
-        <w:r>
-          <w:rPr>
-            <w:lang w:val="it-IT"/>
-          </w:rPr>
-          <w:t>a</w:t>
+          <w:t>Figma</w:t>
         </w:r>
         <w:r>
           <w:rPr>
@@ -14011,21 +14005,7 @@
         <w:rPr>
           <w:lang w:val="en-US"/>
         </w:rPr>
-        <w:t xml:space="preserve"> </w:t>
-      </w:r>
-      <w:proofErr w:type="spellStart"/>
-      <w:r>
-        <w:rPr>
-          <w:lang w:val="en-US"/>
-        </w:rPr>
-        <w:t>dapat</w:t>
-      </w:r>
-      <w:proofErr w:type="spellEnd"/>
-      <w:r>
-        <w:rPr>
-          <w:lang w:val="en-US"/>
-        </w:rPr>
-        <w:t xml:space="preserve"> </w:t>
+        <w:t xml:space="preserve"> dapat </w:t>
       </w:r>
       <w:proofErr w:type="spellStart"/>
       <w:r>
@@ -14126,56 +14106,48 @@
         </w:tabs>
         <w:rPr>
           <w:color w:val="FFC000"/>
-          <w:lang w:val="en-ID"/>
         </w:rPr>
       </w:pPr>
       <w:bookmarkStart w:id="19" w:name="_Toc161404793"/>
       <w:r>
         <w:rPr>
           <w:color w:val="auto"/>
-          <w:lang w:val="en-ID"/>
         </w:rPr>
         <w:t xml:space="preserve">3. </w:t>
       </w:r>
       <w:r>
         <w:rPr>
           <w:color w:val="auto"/>
-          <w:lang w:val="en-ID"/>
         </w:rPr>
         <w:t>2</w:t>
       </w:r>
       <w:r>
         <w:rPr>
           <w:color w:val="auto"/>
-          <w:lang w:val="en-ID"/>
         </w:rPr>
         <w:t xml:space="preserve">. </w:t>
       </w:r>
       <w:r>
         <w:rPr>
           <w:color w:val="auto"/>
-          <w:lang w:val="en-ID"/>
         </w:rPr>
         <w:t>2</w:t>
       </w:r>
       <w:r>
         <w:rPr>
           <w:color w:val="auto"/>
-          <w:lang w:val="en-ID"/>
         </w:rPr>
         <w:t>.</w:t>
       </w:r>
       <w:r>
         <w:rPr>
           <w:color w:val="auto"/>
-          <w:lang w:val="en-ID"/>
         </w:rPr>
         <w:t xml:space="preserve"> </w:t>
       </w:r>
       <w:r>
         <w:rPr>
           <w:color w:val="auto"/>
-          <w:lang w:val="en-ID"/>
         </w:rPr>
         <w:t>Analisis Desain Antarmuka</w:t>
       </w:r>
@@ -14183,7 +14155,6 @@
       <w:r>
         <w:rPr>
           <w:color w:val="FFC000"/>
-          <w:lang w:val="en-ID"/>
         </w:rPr>
         <w:tab/>
       </w:r>
@@ -18991,13 +18962,7 @@
               <w:rPr>
                 <w:lang w:val="it-IT"/>
               </w:rPr>
-              <w:t xml:space="preserve">            </w:t>
-            </w:r>
-            <w:r>
-              <w:rPr>
-                <w:lang w:val="it-IT"/>
-              </w:rPr>
-              <w:t>Edit.blade.php</w:t>
+              <w:t xml:space="preserve">            Edit.blade.php</w:t>
             </w:r>
           </w:p>
         </w:tc>
@@ -19441,7 +19406,7 @@
           <w:noProof/>
         </w:rPr>
         <w:drawing>
-          <wp:inline distT="0" distB="0" distL="0" distR="0" wp14:anchorId="6DBB619A" wp14:editId="73332FBA">
+          <wp:inline distT="0" distB="0" distL="0" distR="0" wp14:anchorId="6DBB619A" wp14:editId="7BE7C64A">
             <wp:extent cx="4612005" cy="1752401"/>
             <wp:effectExtent l="0" t="0" r="0" b="635"/>
             <wp:docPr id="543913381" name="Picture 543913381"/>
@@ -21310,21 +21275,452 @@
     </w:p>
     <w:p>
       <w:pPr>
-        <w:pStyle w:val="Paragraf"/>
-        <w:ind w:firstLine="0"/>
-      </w:pPr>
-      <w:r>
-        <w:t xml:space="preserve">Gunakan APA </w:t>
-      </w:r>
-      <w:r>
-        <w:rPr>
-          <w:i/>
-          <w:iCs/>
-        </w:rPr>
-        <w:t>style</w:t>
-      </w:r>
-      <w:r>
-        <w:t xml:space="preserve"> untuk sitasi dan referensi.</w:t>
+        <w:jc w:val="both"/>
+        <w:rPr>
+          <w:rFonts w:asciiTheme="majorBidi" w:hAnsiTheme="majorBidi" w:cstheme="majorBidi"/>
+          <w:sz w:val="24"/>
+          <w:szCs w:val="24"/>
+        </w:rPr>
+      </w:pPr>
+      <w:r>
+        <w:rPr>
+          <w:rFonts w:asciiTheme="majorBidi" w:hAnsiTheme="majorBidi" w:cstheme="majorBidi"/>
+          <w:sz w:val="24"/>
+          <w:szCs w:val="24"/>
+        </w:rPr>
+        <w:t>1. Otwell, T. (2024). Laravel Documentation. Retrieved from https://laravel.com/docs</w:t>
+      </w:r>
+    </w:p>
+    <w:p>
+      <w:pPr>
+        <w:jc w:val="both"/>
+        <w:rPr>
+          <w:rFonts w:asciiTheme="majorBidi" w:hAnsiTheme="majorBidi" w:cstheme="majorBidi"/>
+          <w:sz w:val="24"/>
+          <w:szCs w:val="24"/>
+        </w:rPr>
+      </w:pPr>
+      <w:r>
+        <w:rPr>
+          <w:rFonts w:asciiTheme="majorBidi" w:hAnsiTheme="majorBidi" w:cstheme="majorBidi"/>
+          <w:sz w:val="24"/>
+          <w:szCs w:val="24"/>
+        </w:rPr>
+        <w:t>2. W3Schools. (2024). PHP Tutorial. Retrieved from https://www.w3schools.com/php/</w:t>
+      </w:r>
+    </w:p>
+    <w:p>
+      <w:pPr>
+        <w:jc w:val="both"/>
+        <w:rPr>
+          <w:rFonts w:asciiTheme="majorBidi" w:hAnsiTheme="majorBidi" w:cstheme="majorBidi"/>
+          <w:sz w:val="24"/>
+          <w:szCs w:val="24"/>
+        </w:rPr>
+      </w:pPr>
+      <w:r>
+        <w:rPr>
+          <w:rFonts w:asciiTheme="majorBidi" w:hAnsiTheme="majorBidi" w:cstheme="majorBidi"/>
+          <w:sz w:val="24"/>
+          <w:szCs w:val="24"/>
+        </w:rPr>
+        <w:t>3. Bootstrap. (2024). Get Started with Bootstrap. Retrieved from https://getbootstrap.com/</w:t>
+      </w:r>
+    </w:p>
+    <w:p>
+      <w:pPr>
+        <w:jc w:val="both"/>
+        <w:rPr>
+          <w:rFonts w:asciiTheme="majorBidi" w:hAnsiTheme="majorBidi" w:cstheme="majorBidi"/>
+          <w:sz w:val="24"/>
+          <w:szCs w:val="24"/>
+        </w:rPr>
+      </w:pPr>
+      <w:r>
+        <w:rPr>
+          <w:rFonts w:asciiTheme="majorBidi" w:hAnsiTheme="majorBidi" w:cstheme="majorBidi"/>
+          <w:sz w:val="24"/>
+          <w:szCs w:val="24"/>
+        </w:rPr>
+        <w:t xml:space="preserve">4. Muhyidin, A., </w:t>
+      </w:r>
+      <w:proofErr w:type="spellStart"/>
+      <w:r>
+        <w:rPr>
+          <w:rFonts w:asciiTheme="majorBidi" w:hAnsiTheme="majorBidi" w:cstheme="majorBidi"/>
+          <w:sz w:val="24"/>
+          <w:szCs w:val="24"/>
+        </w:rPr>
+        <w:t>Sulhan</w:t>
+      </w:r>
+      <w:proofErr w:type="spellEnd"/>
+      <w:r>
+        <w:rPr>
+          <w:rFonts w:asciiTheme="majorBidi" w:hAnsiTheme="majorBidi" w:cstheme="majorBidi"/>
+          <w:sz w:val="24"/>
+          <w:szCs w:val="24"/>
+        </w:rPr>
+        <w:t xml:space="preserve">, R., &amp; </w:t>
+      </w:r>
+      <w:proofErr w:type="spellStart"/>
+      <w:r>
+        <w:rPr>
+          <w:rFonts w:asciiTheme="majorBidi" w:hAnsiTheme="majorBidi" w:cstheme="majorBidi"/>
+          <w:sz w:val="24"/>
+          <w:szCs w:val="24"/>
+        </w:rPr>
+        <w:t>Sevtiana</w:t>
+      </w:r>
+      <w:proofErr w:type="spellEnd"/>
+      <w:r>
+        <w:rPr>
+          <w:rFonts w:asciiTheme="majorBidi" w:hAnsiTheme="majorBidi" w:cstheme="majorBidi"/>
+          <w:sz w:val="24"/>
+          <w:szCs w:val="24"/>
+        </w:rPr>
+        <w:t xml:space="preserve">, R. (2020). Figma </w:t>
+      </w:r>
+      <w:proofErr w:type="spellStart"/>
+      <w:r>
+        <w:rPr>
+          <w:rFonts w:asciiTheme="majorBidi" w:hAnsiTheme="majorBidi" w:cstheme="majorBidi"/>
+          <w:sz w:val="24"/>
+          <w:szCs w:val="24"/>
+        </w:rPr>
+        <w:t>sebagai</w:t>
+      </w:r>
+      <w:proofErr w:type="spellEnd"/>
+      <w:r>
+        <w:rPr>
+          <w:rFonts w:asciiTheme="majorBidi" w:hAnsiTheme="majorBidi" w:cstheme="majorBidi"/>
+          <w:sz w:val="24"/>
+          <w:szCs w:val="24"/>
+        </w:rPr>
+        <w:t xml:space="preserve"> Alat Desain </w:t>
+      </w:r>
+      <w:proofErr w:type="spellStart"/>
+      <w:r>
+        <w:rPr>
+          <w:rFonts w:asciiTheme="majorBidi" w:hAnsiTheme="majorBidi" w:cstheme="majorBidi"/>
+          <w:sz w:val="24"/>
+          <w:szCs w:val="24"/>
+        </w:rPr>
+        <w:t>Kolaboratif</w:t>
+      </w:r>
+      <w:proofErr w:type="spellEnd"/>
+      <w:r>
+        <w:rPr>
+          <w:rFonts w:asciiTheme="majorBidi" w:hAnsiTheme="majorBidi" w:cstheme="majorBidi"/>
+          <w:sz w:val="24"/>
+          <w:szCs w:val="24"/>
+        </w:rPr>
+        <w:t xml:space="preserve"> </w:t>
+      </w:r>
+      <w:proofErr w:type="spellStart"/>
+      <w:r>
+        <w:rPr>
+          <w:rFonts w:asciiTheme="majorBidi" w:hAnsiTheme="majorBidi" w:cstheme="majorBidi"/>
+          <w:sz w:val="24"/>
+          <w:szCs w:val="24"/>
+        </w:rPr>
+        <w:t>dalam</w:t>
+      </w:r>
+      <w:proofErr w:type="spellEnd"/>
+      <w:r>
+        <w:rPr>
+          <w:rFonts w:asciiTheme="majorBidi" w:hAnsiTheme="majorBidi" w:cstheme="majorBidi"/>
+          <w:sz w:val="24"/>
+          <w:szCs w:val="24"/>
+        </w:rPr>
+        <w:t xml:space="preserve"> UI/UX. </w:t>
+      </w:r>
+      <w:proofErr w:type="spellStart"/>
+      <w:r>
+        <w:rPr>
+          <w:rFonts w:asciiTheme="majorBidi" w:hAnsiTheme="majorBidi" w:cstheme="majorBidi"/>
+          <w:sz w:val="24"/>
+          <w:szCs w:val="24"/>
+        </w:rPr>
+        <w:t>Jurnal</w:t>
+      </w:r>
+      <w:proofErr w:type="spellEnd"/>
+      <w:r>
+        <w:rPr>
+          <w:rFonts w:asciiTheme="majorBidi" w:hAnsiTheme="majorBidi" w:cstheme="majorBidi"/>
+          <w:sz w:val="24"/>
+          <w:szCs w:val="24"/>
+        </w:rPr>
+        <w:t xml:space="preserve"> </w:t>
+      </w:r>
+      <w:proofErr w:type="spellStart"/>
+      <w:r>
+        <w:rPr>
+          <w:rFonts w:asciiTheme="majorBidi" w:hAnsiTheme="majorBidi" w:cstheme="majorBidi"/>
+          <w:sz w:val="24"/>
+          <w:szCs w:val="24"/>
+        </w:rPr>
+        <w:t>Teknologi</w:t>
+      </w:r>
+      <w:proofErr w:type="spellEnd"/>
+      <w:r>
+        <w:rPr>
+          <w:rFonts w:asciiTheme="majorBidi" w:hAnsiTheme="majorBidi" w:cstheme="majorBidi"/>
+          <w:sz w:val="24"/>
+          <w:szCs w:val="24"/>
+        </w:rPr>
+        <w:t xml:space="preserve"> </w:t>
+      </w:r>
+      <w:proofErr w:type="spellStart"/>
+      <w:r>
+        <w:rPr>
+          <w:rFonts w:asciiTheme="majorBidi" w:hAnsiTheme="majorBidi" w:cstheme="majorBidi"/>
+          <w:sz w:val="24"/>
+          <w:szCs w:val="24"/>
+        </w:rPr>
+        <w:t>Informasi</w:t>
+      </w:r>
+      <w:proofErr w:type="spellEnd"/>
+      <w:r>
+        <w:rPr>
+          <w:rFonts w:asciiTheme="majorBidi" w:hAnsiTheme="majorBidi" w:cstheme="majorBidi"/>
+          <w:sz w:val="24"/>
+          <w:szCs w:val="24"/>
+        </w:rPr>
+        <w:t>, 8(2), 120-130.</w:t>
+      </w:r>
+    </w:p>
+    <w:p>
+      <w:pPr>
+        <w:jc w:val="both"/>
+        <w:rPr>
+          <w:rFonts w:asciiTheme="majorBidi" w:hAnsiTheme="majorBidi" w:cstheme="majorBidi"/>
+          <w:sz w:val="24"/>
+          <w:szCs w:val="24"/>
+        </w:rPr>
+      </w:pPr>
+      <w:r>
+        <w:rPr>
+          <w:rFonts w:asciiTheme="majorBidi" w:hAnsiTheme="majorBidi" w:cstheme="majorBidi"/>
+          <w:sz w:val="24"/>
+          <w:szCs w:val="24"/>
+        </w:rPr>
+        <w:t xml:space="preserve">5. </w:t>
+      </w:r>
+      <w:proofErr w:type="spellStart"/>
+      <w:r>
+        <w:rPr>
+          <w:rFonts w:asciiTheme="majorBidi" w:hAnsiTheme="majorBidi" w:cstheme="majorBidi"/>
+          <w:sz w:val="24"/>
+          <w:szCs w:val="24"/>
+        </w:rPr>
+        <w:t>Suhartanto</w:t>
+      </w:r>
+      <w:proofErr w:type="spellEnd"/>
+      <w:r>
+        <w:rPr>
+          <w:rFonts w:asciiTheme="majorBidi" w:hAnsiTheme="majorBidi" w:cstheme="majorBidi"/>
+          <w:sz w:val="24"/>
+          <w:szCs w:val="24"/>
+        </w:rPr>
+        <w:t xml:space="preserve">, H. (2012). </w:t>
+      </w:r>
+      <w:proofErr w:type="spellStart"/>
+      <w:r>
+        <w:rPr>
+          <w:rFonts w:asciiTheme="majorBidi" w:hAnsiTheme="majorBidi" w:cstheme="majorBidi"/>
+          <w:sz w:val="24"/>
+          <w:szCs w:val="24"/>
+        </w:rPr>
+        <w:t>Pemrograman</w:t>
+      </w:r>
+      <w:proofErr w:type="spellEnd"/>
+      <w:r>
+        <w:rPr>
+          <w:rFonts w:asciiTheme="majorBidi" w:hAnsiTheme="majorBidi" w:cstheme="majorBidi"/>
+          <w:sz w:val="24"/>
+          <w:szCs w:val="24"/>
+        </w:rPr>
+        <w:t xml:space="preserve"> Web </w:t>
+      </w:r>
+      <w:proofErr w:type="spellStart"/>
+      <w:r>
+        <w:rPr>
+          <w:rFonts w:asciiTheme="majorBidi" w:hAnsiTheme="majorBidi" w:cstheme="majorBidi"/>
+          <w:sz w:val="24"/>
+          <w:szCs w:val="24"/>
+        </w:rPr>
+        <w:t>Dinamis</w:t>
+      </w:r>
+      <w:proofErr w:type="spellEnd"/>
+      <w:r>
+        <w:rPr>
+          <w:rFonts w:asciiTheme="majorBidi" w:hAnsiTheme="majorBidi" w:cstheme="majorBidi"/>
+          <w:sz w:val="24"/>
+          <w:szCs w:val="24"/>
+        </w:rPr>
+        <w:t xml:space="preserve"> </w:t>
+      </w:r>
+      <w:proofErr w:type="spellStart"/>
+      <w:r>
+        <w:rPr>
+          <w:rFonts w:asciiTheme="majorBidi" w:hAnsiTheme="majorBidi" w:cstheme="majorBidi"/>
+          <w:sz w:val="24"/>
+          <w:szCs w:val="24"/>
+        </w:rPr>
+        <w:t>dengan</w:t>
+      </w:r>
+      <w:proofErr w:type="spellEnd"/>
+      <w:r>
+        <w:rPr>
+          <w:rFonts w:asciiTheme="majorBidi" w:hAnsiTheme="majorBidi" w:cstheme="majorBidi"/>
+          <w:sz w:val="24"/>
+          <w:szCs w:val="24"/>
+        </w:rPr>
+        <w:t xml:space="preserve"> PHP dan MySQL. Bandung: </w:t>
+      </w:r>
+      <w:proofErr w:type="spellStart"/>
+      <w:r>
+        <w:rPr>
+          <w:rFonts w:asciiTheme="majorBidi" w:hAnsiTheme="majorBidi" w:cstheme="majorBidi"/>
+          <w:sz w:val="24"/>
+          <w:szCs w:val="24"/>
+        </w:rPr>
+        <w:t>Informatika</w:t>
+      </w:r>
+      <w:proofErr w:type="spellEnd"/>
+      <w:r>
+        <w:rPr>
+          <w:rFonts w:asciiTheme="majorBidi" w:hAnsiTheme="majorBidi" w:cstheme="majorBidi"/>
+          <w:sz w:val="24"/>
+          <w:szCs w:val="24"/>
+        </w:rPr>
+        <w:t>.</w:t>
+      </w:r>
+    </w:p>
+    <w:p>
+      <w:pPr>
+        <w:jc w:val="both"/>
+        <w:rPr>
+          <w:rFonts w:asciiTheme="majorBidi" w:hAnsiTheme="majorBidi" w:cstheme="majorBidi"/>
+          <w:sz w:val="24"/>
+          <w:szCs w:val="24"/>
+        </w:rPr>
+      </w:pPr>
+      <w:r>
+        <w:rPr>
+          <w:rFonts w:asciiTheme="majorBidi" w:hAnsiTheme="majorBidi" w:cstheme="majorBidi"/>
+          <w:sz w:val="24"/>
+          <w:szCs w:val="24"/>
+        </w:rPr>
+        <w:t xml:space="preserve">6. Putra, A. W., &amp; </w:t>
+      </w:r>
+      <w:proofErr w:type="spellStart"/>
+      <w:r>
+        <w:rPr>
+          <w:rFonts w:asciiTheme="majorBidi" w:hAnsiTheme="majorBidi" w:cstheme="majorBidi"/>
+          <w:sz w:val="24"/>
+          <w:szCs w:val="24"/>
+        </w:rPr>
+        <w:t>Rofiah</w:t>
+      </w:r>
+      <w:proofErr w:type="spellEnd"/>
+      <w:r>
+        <w:rPr>
+          <w:rFonts w:asciiTheme="majorBidi" w:hAnsiTheme="majorBidi" w:cstheme="majorBidi"/>
+          <w:sz w:val="24"/>
+          <w:szCs w:val="24"/>
+        </w:rPr>
+        <w:t xml:space="preserve">, I. (2019). </w:t>
+      </w:r>
+      <w:proofErr w:type="spellStart"/>
+      <w:r>
+        <w:rPr>
+          <w:rFonts w:asciiTheme="majorBidi" w:hAnsiTheme="majorBidi" w:cstheme="majorBidi"/>
+          <w:sz w:val="24"/>
+          <w:szCs w:val="24"/>
+        </w:rPr>
+        <w:t>Pemanfaatan</w:t>
+      </w:r>
+      <w:proofErr w:type="spellEnd"/>
+      <w:r>
+        <w:rPr>
+          <w:rFonts w:asciiTheme="majorBidi" w:hAnsiTheme="majorBidi" w:cstheme="majorBidi"/>
+          <w:sz w:val="24"/>
+          <w:szCs w:val="24"/>
+        </w:rPr>
+        <w:t xml:space="preserve"> Bootstrap </w:t>
+      </w:r>
+      <w:proofErr w:type="spellStart"/>
+      <w:r>
+        <w:rPr>
+          <w:rFonts w:asciiTheme="majorBidi" w:hAnsiTheme="majorBidi" w:cstheme="majorBidi"/>
+          <w:sz w:val="24"/>
+          <w:szCs w:val="24"/>
+        </w:rPr>
+        <w:t>untuk</w:t>
+      </w:r>
+      <w:proofErr w:type="spellEnd"/>
+      <w:r>
+        <w:rPr>
+          <w:rFonts w:asciiTheme="majorBidi" w:hAnsiTheme="majorBidi" w:cstheme="majorBidi"/>
+          <w:sz w:val="24"/>
+          <w:szCs w:val="24"/>
+        </w:rPr>
+        <w:t xml:space="preserve"> </w:t>
+      </w:r>
+      <w:proofErr w:type="spellStart"/>
+      <w:r>
+        <w:rPr>
+          <w:rFonts w:asciiTheme="majorBidi" w:hAnsiTheme="majorBidi" w:cstheme="majorBidi"/>
+          <w:sz w:val="24"/>
+          <w:szCs w:val="24"/>
+        </w:rPr>
+        <w:t>Perancangan</w:t>
+      </w:r>
+      <w:proofErr w:type="spellEnd"/>
+      <w:r>
+        <w:rPr>
+          <w:rFonts w:asciiTheme="majorBidi" w:hAnsiTheme="majorBidi" w:cstheme="majorBidi"/>
+          <w:sz w:val="24"/>
+          <w:szCs w:val="24"/>
+        </w:rPr>
+        <w:t xml:space="preserve"> Web </w:t>
+      </w:r>
+      <w:proofErr w:type="spellStart"/>
+      <w:r>
+        <w:rPr>
+          <w:rFonts w:asciiTheme="majorBidi" w:hAnsiTheme="majorBidi" w:cstheme="majorBidi"/>
+          <w:sz w:val="24"/>
+          <w:szCs w:val="24"/>
+        </w:rPr>
+        <w:t>Responsif</w:t>
+      </w:r>
+      <w:proofErr w:type="spellEnd"/>
+      <w:r>
+        <w:rPr>
+          <w:rFonts w:asciiTheme="majorBidi" w:hAnsiTheme="majorBidi" w:cstheme="majorBidi"/>
+          <w:sz w:val="24"/>
+          <w:szCs w:val="24"/>
+        </w:rPr>
+        <w:t xml:space="preserve">. Seminar Nasional </w:t>
+      </w:r>
+      <w:proofErr w:type="spellStart"/>
+      <w:r>
+        <w:rPr>
+          <w:rFonts w:asciiTheme="majorBidi" w:hAnsiTheme="majorBidi" w:cstheme="majorBidi"/>
+          <w:sz w:val="24"/>
+          <w:szCs w:val="24"/>
+        </w:rPr>
+        <w:t>Informatika</w:t>
+      </w:r>
+      <w:proofErr w:type="spellEnd"/>
+      <w:r>
+        <w:rPr>
+          <w:rFonts w:asciiTheme="majorBidi" w:hAnsiTheme="majorBidi" w:cstheme="majorBidi"/>
+          <w:sz w:val="24"/>
+          <w:szCs w:val="24"/>
+        </w:rPr>
+        <w:t>.</w:t>
       </w:r>
     </w:p>
     <w:p>

</xml_diff>